<commit_message>
reverse ev charging connector
</commit_message>
<xml_diff>
--- a/manual/wa/EVmanaul_EV3.docx
+++ b/manual/wa/EVmanaul_EV3.docx
@@ -272,8 +272,6 @@
           <w:r>
             <w:rPr>
               <w:rFonts w:cs="TH Sarabun New"/>
-              <w:b/>
-              <w:bCs/>
               <w:color w:val="204559" w:themeColor="accent1" w:themeShade="80"/>
               <w:sz w:val="36"/>
               <w:szCs w:val="36"/>
@@ -285,24 +283,12 @@
           <w:r>
             <w:rPr>
               <w:rFonts w:cs="TH Sarabun New"/>
-              <w:b/>
-              <w:bCs/>
               <w:color w:val="204559" w:themeColor="accent1" w:themeShade="80"/>
               <w:sz w:val="24"/>
               <w:szCs w:val="24"/>
               <w:lang w:val="en-GB"/>
             </w:rPr>
-            <w:t>-</w:t>
-          </w:r>
-          <w:r>
-            <w:rPr>
-              <w:rFonts w:cs="TH Sarabun New"/>
-              <w:color w:val="204559" w:themeColor="accent1" w:themeShade="80"/>
-              <w:sz w:val="24"/>
-              <w:szCs w:val="24"/>
-              <w:lang w:val="en-GB"/>
-            </w:rPr>
-            <w:t>AC1-7.</w:t>
+            <w:t>-AC1-7.</w:t>
           </w:r>
           <w:r>
             <w:rPr>
@@ -358,8 +344,6 @@
           <w:r>
             <w:rPr>
               <w:rFonts w:cs="TH Sarabun New"/>
-              <w:b/>
-              <w:bCs/>
               <w:color w:val="204559" w:themeColor="accent1" w:themeShade="80"/>
               <w:sz w:val="36"/>
               <w:szCs w:val="36"/>
@@ -7905,13 +7889,13 @@
         <mc:AlternateContent>
           <mc:Choice Requires="wps">
             <w:drawing>
-              <wp:anchor distT="45720" distB="45720" distL="114300" distR="114300" simplePos="0" relativeHeight="252122112" behindDoc="0" locked="0" layoutInCell="1" allowOverlap="1" wp14:anchorId="004DBA36" wp14:editId="194A492A">
+              <wp:anchor distT="45720" distB="45720" distL="114300" distR="114300" simplePos="0" relativeHeight="252122112" behindDoc="0" locked="0" layoutInCell="1" allowOverlap="1" wp14:anchorId="004DBA36" wp14:editId="4A04FA65">
                 <wp:simplePos x="0" y="0"/>
                 <wp:positionH relativeFrom="column">
-                  <wp:posOffset>353060</wp:posOffset>
+                  <wp:posOffset>4347845</wp:posOffset>
                 </wp:positionH>
                 <wp:positionV relativeFrom="paragraph">
-                  <wp:posOffset>250190</wp:posOffset>
+                  <wp:posOffset>297180</wp:posOffset>
                 </wp:positionV>
                 <wp:extent cx="1877060" cy="609600"/>
                 <wp:effectExtent l="0" t="0" r="8890" b="0"/>
@@ -8052,7 +8036,7 @@
           </mc:Choice>
           <mc:Fallback>
             <w:pict>
-              <v:roundrect w14:anchorId="004DBA36" id="Text Box 495" o:spid="_x0000_s1028" style="position:absolute;margin-left:27.8pt;margin-top:19.7pt;width:147.8pt;height:48pt;z-index:252122112;visibility:visible;mso-wrap-style:square;mso-width-percent:0;mso-height-percent:0;mso-wrap-distance-left:9pt;mso-wrap-distance-top:3.6pt;mso-wrap-distance-right:9pt;mso-wrap-distance-bottom:3.6pt;mso-position-horizontal:absolute;mso-position-horizontal-relative:text;mso-position-vertical:absolute;mso-position-vertical-relative:text;mso-width-percent:0;mso-height-percent:0;mso-width-relative:margin;mso-height-relative:margin;v-text-anchor:top" arcsize="10923f" o:gfxdata="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" fillcolor="white [3212]" strokecolor="#bfbfbf [2412]" strokeweight=".5pt">
+              <v:roundrect w14:anchorId="004DBA36" id="Text Box 495" o:spid="_x0000_s1028" style="position:absolute;margin-left:342.35pt;margin-top:23.4pt;width:147.8pt;height:48pt;z-index:252122112;visibility:visible;mso-wrap-style:square;mso-width-percent:0;mso-height-percent:0;mso-wrap-distance-left:9pt;mso-wrap-distance-top:3.6pt;mso-wrap-distance-right:9pt;mso-wrap-distance-bottom:3.6pt;mso-position-horizontal:absolute;mso-position-horizontal-relative:text;mso-position-vertical:absolute;mso-position-vertical-relative:text;mso-width-percent:0;mso-height-percent:0;mso-width-relative:margin;mso-height-relative:margin;v-text-anchor:top" arcsize="10923f" o:gfxdata="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" fillcolor="white [3212]" strokecolor="#bfbfbf [2412]" strokeweight=".5pt">
                 <v:textbox>
                   <w:txbxContent>
                     <w:p>
@@ -8325,10 +8309,10 @@
         <mc:AlternateContent>
           <mc:Choice Requires="wps">
             <w:drawing>
-              <wp:anchor distT="45720" distB="45720" distL="114300" distR="114300" simplePos="0" relativeHeight="252124160" behindDoc="0" locked="0" layoutInCell="1" allowOverlap="1" wp14:anchorId="2C3B29CF" wp14:editId="523317DF">
+              <wp:anchor distT="45720" distB="45720" distL="114300" distR="114300" simplePos="0" relativeHeight="252124160" behindDoc="0" locked="0" layoutInCell="1" allowOverlap="1" wp14:anchorId="2C3B29CF" wp14:editId="2233672D">
                 <wp:simplePos x="0" y="0"/>
                 <wp:positionH relativeFrom="column">
-                  <wp:posOffset>4308475</wp:posOffset>
+                  <wp:posOffset>612905</wp:posOffset>
                 </wp:positionH>
                 <wp:positionV relativeFrom="paragraph">
                   <wp:posOffset>109220</wp:posOffset>
@@ -8467,7 +8451,7 @@
           </mc:Choice>
           <mc:Fallback>
             <w:pict>
-              <v:roundrect w14:anchorId="2C3B29CF" id="Text Box 491" o:spid="_x0000_s1029" style="position:absolute;margin-left:339.25pt;margin-top:8.6pt;width:155.45pt;height:29.45pt;z-index:252124160;visibility:visible;mso-wrap-style:square;mso-width-percent:0;mso-height-percent:0;mso-wrap-distance-left:9pt;mso-wrap-distance-top:3.6pt;mso-wrap-distance-right:9pt;mso-wrap-distance-bottom:3.6pt;mso-position-horizontal:absolute;mso-position-horizontal-relative:text;mso-position-vertical:absolute;mso-position-vertical-relative:text;mso-width-percent:0;mso-height-percent:0;mso-width-relative:margin;mso-height-relative:margin;v-text-anchor:top" arcsize="10923f" o:gfxdata="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" fillcolor="white [3212]" strokecolor="#bfbfbf [2412]" strokeweight=".5pt">
+              <v:roundrect w14:anchorId="2C3B29CF" id="Text Box 491" o:spid="_x0000_s1029" style="position:absolute;margin-left:48.25pt;margin-top:8.6pt;width:155.45pt;height:29.45pt;z-index:252124160;visibility:visible;mso-wrap-style:square;mso-width-percent:0;mso-height-percent:0;mso-wrap-distance-left:9pt;mso-wrap-distance-top:3.6pt;mso-wrap-distance-right:9pt;mso-wrap-distance-bottom:3.6pt;mso-position-horizontal:absolute;mso-position-horizontal-relative:text;mso-position-vertical:absolute;mso-position-vertical-relative:text;mso-width-percent:0;mso-height-percent:0;mso-width-relative:margin;mso-height-relative:margin;v-text-anchor:top" arcsize="10923f" o:gfxdata="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" fillcolor="white [3212]" strokecolor="#bfbfbf [2412]" strokeweight=".5pt">
                 <v:textbox>
                   <w:txbxContent>
                     <w:p>

</xml_diff>